<commit_message>
Site updated: 2024-05-11 20:06:26
</commit_message>
<xml_diff>
--- a/asset/舒适写作大法/word示例.docx
+++ b/asset/舒适写作大法/word示例.docx
@@ -952,7 +952,6 @@
   <w:style w:type="character" w:default="1" w:styleId="a0">
     <w:name w:val="Default Paragraph Font"/>
     <w:uiPriority w:val="1"/>
-    <w:semiHidden/>
     <w:unhideWhenUsed/>
   </w:style>
   <w:style w:type="table" w:default="1" w:styleId="a1">
@@ -1077,6 +1076,29 @@
     <w:pPr>
       <w:ind w:firstLineChars="200" w:firstLine="420"/>
     </w:pPr>
+  </w:style>
+  <w:style w:type="character" w:styleId="a6">
+    <w:name w:val="Hyperlink"/>
+    <w:basedOn w:val="a0"/>
+    <w:uiPriority w:val="99"/>
+    <w:unhideWhenUsed/>
+    <w:rsid w:val="003025EA"/>
+    <w:rPr>
+      <w:color w:val="0563C1" w:themeColor="hyperlink"/>
+      <w:u w:val="single"/>
+    </w:rPr>
+  </w:style>
+  <w:style w:type="character" w:styleId="a7">
+    <w:name w:val="Unresolved Mention"/>
+    <w:basedOn w:val="a0"/>
+    <w:uiPriority w:val="99"/>
+    <w:semiHidden/>
+    <w:unhideWhenUsed/>
+    <w:rsid w:val="003025EA"/>
+    <w:rPr>
+      <w:color w:val="605E5C"/>
+      <w:shd w:val="clear" w:color="auto" w:fill="E1DFDD"/>
+    </w:rPr>
   </w:style>
 </w:styles>
 </file>

</xml_diff>